<commit_message>
update the link in TwentyMinuteGuideToMzQuantML.docx
Former-commit-id: eb006419ae8ce4c9e9a739e85b3596cadf3ac1fc
</commit_message>
<xml_diff>
--- a/documentation/version1.0/TwentyMinuteGuideToMzQuantML.docx
+++ b/documentation/version1.0/TwentyMinuteGuideToMzQuantML.docx
@@ -1084,7 +1084,7 @@
       <w:r>
         <w:rPr>
           <w:noProof/>
-          <w:lang w:eastAsia="en-GB"/>
+          <w:lang w:eastAsia="zh-CN"/>
         </w:rPr>
         <w:drawing>
           <wp:inline distT="0" distB="0" distL="0" distR="0">
@@ -1556,7 +1556,7 @@
       <w:r>
         <w:rPr>
           <w:noProof/>
-          <w:lang w:eastAsia="en-GB"/>
+          <w:lang w:eastAsia="zh-CN"/>
         </w:rPr>
         <w:lastRenderedPageBreak/>
         <w:drawing>
@@ -1813,7 +1813,7 @@
       <w:r>
         <w:rPr>
           <w:noProof/>
-          <w:lang w:eastAsia="en-GB"/>
+          <w:lang w:eastAsia="zh-CN"/>
         </w:rPr>
         <w:drawing>
           <wp:inline distT="0" distB="0" distL="0" distR="0">
@@ -2753,7 +2753,7 @@
       <w:r>
         <w:rPr>
           <w:noProof/>
-          <w:lang w:eastAsia="en-GB"/>
+          <w:lang w:eastAsia="zh-CN"/>
         </w:rPr>
         <w:drawing>
           <wp:inline distT="0" distB="0" distL="0" distR="0">
@@ -3230,7 +3230,7 @@
       <w:r>
         <w:rPr>
           <w:noProof/>
-          <w:lang w:eastAsia="en-GB"/>
+          <w:lang w:eastAsia="zh-CN"/>
         </w:rPr>
         <w:drawing>
           <wp:inline distT="0" distB="0" distL="0" distR="0">
@@ -3376,7 +3376,7 @@
       <w:r>
         <w:rPr>
           <w:noProof/>
-          <w:lang w:eastAsia="en-GB"/>
+          <w:lang w:eastAsia="zh-CN"/>
         </w:rPr>
         <w:lastRenderedPageBreak/>
         <w:drawing>
@@ -3556,7 +3556,7 @@
           <w:rPr>
             <w:rStyle w:val="Hyperlink"/>
           </w:rPr>
-          <w:t>http://code.google.com/p/mzquantml/source/browse/trunk/examples/version1.0-rc3/label-free/CPTAC-Progenesis-small-example.mzq</w:t>
+          <w:t>http://code.google.com/p/mzquantml/source/browse/trunk/examples/version1.0/label-free/CPTAC-Progenesis-small-example.mzq</w:t>
         </w:r>
       </w:hyperlink>
     </w:p>
@@ -3566,7 +3566,7 @@
           <w:rPr>
             <w:rStyle w:val="Hyperlink"/>
           </w:rPr>
-          <w:t>http://mzquantml.googlecode.com/svn/trunk/examples/version1.0-rc3/label-free/maxquant-label-free.mzq</w:t>
+          <w:t>http://mzquantml.googlecode.com/svn/trunk/examples/version1.0/label-free/maxquant-label-free.mzq</w:t>
         </w:r>
       </w:hyperlink>
     </w:p>
@@ -3654,7 +3654,7 @@
           <w:rPr>
             <w:rStyle w:val="Hyperlink"/>
           </w:rPr>
-          <w:t>http://mzquantml.googlecode.com/svn/trunk/examples/version1.0-rc3/MS1Label/maxquant-silac.mzq</w:t>
+          <w:t>http://mzquantml.googlecode.com/svn/trunk/examples/version1.0/MS1Label/maxquant-silac.mzq</w:t>
         </w:r>
       </w:hyperlink>
     </w:p>
@@ -3664,7 +3664,7 @@
           <w:rPr>
             <w:rStyle w:val="Hyperlink"/>
           </w:rPr>
-          <w:t>http://code.google.com/p/mzquantml/source/browse/trunk/examples/version1.0-rc3/MS1Label/oms-data-silacanalyzer.mzq</w:t>
+          <w:t>http://code.google.com/p/mzquantml/source/browse/trunk/examples/version1.0/MS1Label/oms-data-silacanalyzer.mzq</w:t>
         </w:r>
       </w:hyperlink>
     </w:p>
@@ -3845,7 +3845,7 @@
           <w:rPr>
             <w:rStyle w:val="Hyperlink"/>
           </w:rPr>
-          <w:t>http://code.google.com/p/mzquantml/source/browse/trunk/examples/version1.0-rc3/spectral-count/emPai_example_from_xTracker.mzq</w:t>
+          <w:t>http://code.google.com/p/mzquantml/source/browse/trunk/examples/version1.0/spectral-count/emPai_example_from_xTracker.mzq</w:t>
         </w:r>
       </w:hyperlink>
     </w:p>
@@ -3855,7 +3855,7 @@
           <w:rPr>
             <w:rStyle w:val="Hyperlink"/>
           </w:rPr>
-          <w:t>http://code.google.com/p/mzquantml/source/browse/trunk/examples/version1.0-rc3/spectral-count/mzQuantML_draft_spectralCount_from_Excel_MPC.mzq</w:t>
+          <w:t>http://code.google.com/p/mzquantml/source/browse/trunk/examples/version1.0/spectral-count/mzQuantML_draft_spectralCount_from_Excel_MPC.mzq</w:t>
         </w:r>
       </w:hyperlink>
     </w:p>
@@ -3997,7 +3997,7 @@
           <w:rPr>
             <w:rStyle w:val="Hyperlink"/>
           </w:rPr>
-          <w:t>http://code.google.com/p/mzquantml/source/browse/trunk/examples/version1.0-rc3/MS2Tag/iTraq_4plex_example_from_xTracker.mzq</w:t>
+          <w:t>http://code.google.com/p/mzquantml/source/browse/trunk/examples/version1.0/MS2Tag/iTraq_4plex_example_from_xTracker.mzq</w:t>
         </w:r>
       </w:hyperlink>
     </w:p>
@@ -4007,7 +4007,7 @@
           <w:rPr>
             <w:rStyle w:val="Hyperlink"/>
           </w:rPr>
-          <w:t>http://code.google.com/p/mzquantml/source/browse/trunk/examples/version1.0-rc3/MS2Tag/oms-data-itraqanalyzer-id.mzq</w:t>
+          <w:t>http://code.google.com/p/mzquantml/source/browse/trunk/examples/version1.0/MS2Tag/oms-data-itraqanalyzer-id.mzq</w:t>
         </w:r>
       </w:hyperlink>
     </w:p>
@@ -5234,7 +5234,7 @@
         <w:noProof/>
         <w:lang w:val="de-DE"/>
       </w:rPr>
-      <w:t>14</w:t>
+      <w:t>13</w:t>
     </w:r>
     <w:r>
       <w:rPr>
@@ -6383,7 +6383,7 @@
 </file>
 
 <file path=customXml/itemProps1.xml><?xml version="1.0" encoding="utf-8"?>
-<ds:datastoreItem xmlns:ds="http://schemas.openxmlformats.org/officeDocument/2006/customXml" ds:itemID="{E3E9E5A7-987C-4D9D-9380-B4D29E9B2AB0}">
+<ds:datastoreItem xmlns:ds="http://schemas.openxmlformats.org/officeDocument/2006/customXml" ds:itemID="{3B71BB7C-E74E-488B-BBB9-25AEBA989D6D}">
   <ds:schemaRefs>
     <ds:schemaRef ds:uri="http://schemas.openxmlformats.org/officeDocument/2006/bibliography"/>
   </ds:schemaRefs>

</xml_diff>